<commit_message>
cover letter for revision done
</commit_message>
<xml_diff>
--- a/revision/credit author statement.docx
+++ b/revision/credit author statement.docx
@@ -950,7 +950,18 @@
           <w:sz w:val="24"/>
           <w:szCs w:val="24"/>
         </w:rPr>
-        <w:t>Bob Weisberg</w:t>
+        <w:t>Robert H.</w:t>
+      </w:r>
+      <w:r>
+        <w:rPr>
+          <w:rFonts w:ascii="Times New Roman" w:eastAsia="Times New Roman" w:hAnsi="Times New Roman" w:cs="Times New Roman"/>
+          <w:b/>
+          <w:bCs/>
+          <w:color w:val="000000"/>
+          <w:sz w:val="24"/>
+          <w:szCs w:val="24"/>
+        </w:rPr>
+        <w:t xml:space="preserve"> Weisberg</w:t>
       </w:r>
       <w:r>
         <w:rPr>

</xml_diff>